<commit_message>
Update graphing program documentation
</commit_message>
<xml_diff>
--- a/scripts/Cell-DEVS_co2-charting/Graphing CO2 Concentration Over Time.docx
+++ b/scripts/Cell-DEVS_co2-charting/Graphing CO2 Concentration Over Time.docx
@@ -21,7 +21,19 @@
     </w:p>
     <w:p>
       <w:r>
-        <w:t>Last modified: August 18, 2020</w:t>
+        <w:t xml:space="preserve">Last modified: </w:t>
+      </w:r>
+      <w:r>
+        <w:t>September</w:t>
+      </w:r>
+      <w:r>
+        <w:t xml:space="preserve"> </w:t>
+      </w:r>
+      <w:r>
+        <w:t>3</w:t>
+      </w:r>
+      <w:r>
+        <w:t>, 2020</w:t>
       </w:r>
     </w:p>
     <w:p>
@@ -163,10 +175,10 @@
             <v:path o:extrusionok="f" gradientshapeok="t" o:connecttype="rect"/>
             <o:lock v:ext="edit" aspectratio="t"/>
           </v:shapetype>
-          <v:shape id="_x0000_i1025" type="#_x0000_t75" style="width:468pt;height:14.25pt" o:ole="">
+          <v:shape id="_x0000_i1025" type="#_x0000_t75" style="width:468pt;height:14.4pt" o:ole="">
             <v:imagedata r:id="rId5" o:title=""/>
           </v:shape>
-          <o:OLEObject Type="Embed" ProgID="Word.OpenDocumentText.12" ShapeID="_x0000_i1025" DrawAspect="Content" ObjectID="_1659268290" r:id="rId6"/>
+          <o:OLEObject Type="Embed" ProgID="Word.OpenDocumentText.12" ShapeID="_x0000_i1025" DrawAspect="Content" ObjectID="_1660652373" r:id="rId6"/>
         </w:object>
       </w:r>
     </w:p>
@@ -175,10 +187,10 @@
     <w:p>
       <w:r>
         <w:object w:dxaOrig="9360" w:dyaOrig="285" w14:anchorId="02C7B91B">
-          <v:shape id="_x0000_i1026" type="#_x0000_t75" style="width:468pt;height:14.25pt" o:ole="">
+          <v:shape id="_x0000_i1026" type="#_x0000_t75" style="width:468pt;height:14.4pt" o:ole="">
             <v:imagedata r:id="rId7" o:title=""/>
           </v:shape>
-          <o:OLEObject Type="Embed" ProgID="Word.OpenDocumentText.12" ShapeID="_x0000_i1026" DrawAspect="Content" ObjectID="_1659268291" r:id="rId8"/>
+          <o:OLEObject Type="Embed" ProgID="Word.OpenDocumentText.12" ShapeID="_x0000_i1026" DrawAspect="Content" ObjectID="_1660652374" r:id="rId8"/>
         </w:object>
       </w:r>
     </w:p>
@@ -222,10 +234,10 @@
     <w:p>
       <w:r>
         <w:object w:dxaOrig="9360" w:dyaOrig="285" w14:anchorId="1A4740FA">
-          <v:shape id="_x0000_i1027" type="#_x0000_t75" style="width:468pt;height:14.25pt" o:ole="">
+          <v:shape id="_x0000_i1027" type="#_x0000_t75" style="width:468pt;height:14.4pt" o:ole="">
             <v:imagedata r:id="rId10" o:title=""/>
           </v:shape>
-          <o:OLEObject Type="Embed" ProgID="Word.OpenDocumentText.12" ShapeID="_x0000_i1027" DrawAspect="Content" ObjectID="_1659268292" r:id="rId11"/>
+          <o:OLEObject Type="Embed" ProgID="Word.OpenDocumentText.12" ShapeID="_x0000_i1027" DrawAspect="Content" ObjectID="_1660652375" r:id="rId11"/>
         </w:object>
       </w:r>
     </w:p>
@@ -533,13 +545,19 @@
         </w:rPr>
       </w:pPr>
       <w:r>
-        <w:t xml:space="preserve">In the event that the program is used for other models, there should not be many required changes. So long as the format of the output file remains the same, the only change that should be required </w:t>
-      </w:r>
-      <w:r>
-        <w:t>will</w:t>
-      </w:r>
-      <w:r>
-        <w:t xml:space="preserve"> be the graph’s labels. These can be changed in the file “</w:t>
+        <w:t>In the event that the program is used for other models</w:t>
+      </w:r>
+      <w:r>
+        <w:t>, this program cannot be used without significant modification</w:t>
+      </w:r>
+      <w:r>
+        <w:t>.</w:t>
+      </w:r>
+      <w:r>
+        <w:t xml:space="preserve"> The primary change that would need to occur is a result of the fact that the program expects coordinates as input. Given something that is not a coordinate, the program will display an error and wait for input in the expected format. Aesthetically, the labels on the graphs that are generated would need to be changed</w:t>
+      </w:r>
+      <w:r>
+        <w:t>. These can be changed in the file “</w:t>
       </w:r>
       <w:r>
         <w:t>Constants</w:t>
@@ -655,16 +673,7 @@
     </w:p>
     <w:p>
       <w:r>
-        <w:t>The program, as of writing this document, has only been tested on the CO</w:t>
-      </w:r>
-      <w:r>
-        <w:rPr>
-          <w:vertAlign w:val="subscript"/>
-        </w:rPr>
-        <w:t>2</w:t>
-      </w:r>
-      <w:r>
-        <w:t xml:space="preserve"> model. There may be further changes required to the program for other models.</w:t>
+        <w:t>The program may require changes that have not been documented here.</w:t>
       </w:r>
     </w:p>
     <w:sectPr>

</xml_diff>